<commit_message>
finalized objectives, identified tasks and assignments
</commit_message>
<xml_diff>
--- a/Project SurWei.docx
+++ b/Project SurWei.docx
@@ -30,7 +30,13 @@
         <w:jc w:val="both"/>
       </w:pPr>
       <w:r>
-        <w:t>Description: Surveys are useful to record responses to one or more questions from a sample audience. Surveys indicate preferences, ratings and other choice selections from the respondents. There are two main parties involved in a survey – a survey conductor and respondents. The survey conductor hosts a survey for a period of time and distributes the survey to respondents to record their answers to a list of questions the surveyor (survey conductor) is interested to know about.</w:t>
+        <w:t xml:space="preserve">Description: Surveys are useful to record responses to one or more questions from </w:t>
+      </w:r>
+      <w:r>
+        <w:t>target</w:t>
+      </w:r>
+      <w:r>
+        <w:t xml:space="preserve"> audience. Surveys indicate preferences, ratings and other choice selections from the respondents. There are two main parties involved in a survey – a survey conductor and respondents. The survey conductor hosts a survey for a period of time and distributes the survey to respondents to record their answers to a list of questions the surveyor (survey conductor) is interested to know about.</w:t>
       </w:r>
     </w:p>
     <w:p>
@@ -55,11 +61,6 @@
       <w:r>
         <w:t>.</w:t>
       </w:r>
-    </w:p>
-    <w:p>
-      <w:pPr>
-        <w:jc w:val="both"/>
-      </w:pPr>
     </w:p>
     <w:p>
       <w:pPr>
@@ -79,6 +80,9 @@
         <w:jc w:val="both"/>
       </w:pPr>
       <w:r>
+        <w:t xml:space="preserve">Survey Administration: </w:t>
+      </w:r>
+      <w:r>
         <w:t>Using Streamlit python library, a Survey is generated and sent to Ethereum Test Network.</w:t>
       </w:r>
     </w:p>
@@ -105,13 +109,213 @@
         <w:jc w:val="both"/>
       </w:pPr>
       <w:r>
-        <w:t>The response options could be one of the four values – A,B,C or D</w:t>
-      </w:r>
-    </w:p>
-    <w:p>
-      <w:pPr>
-        <w:jc w:val="center"/>
-      </w:pPr>
+        <w:t>The response options could be one of the four values – A,</w:t>
+      </w:r>
+      <w:r>
+        <w:t xml:space="preserve"> </w:t>
+      </w:r>
+      <w:r>
+        <w:t>B,</w:t>
+      </w:r>
+      <w:r>
+        <w:t xml:space="preserve"> </w:t>
+      </w:r>
+      <w:r>
+        <w:t>C or D</w:t>
+      </w:r>
+    </w:p>
+    <w:p>
+      <w:pPr>
+        <w:pStyle w:val="ListParagraph"/>
+        <w:numPr>
+          <w:ilvl w:val="1"/>
+          <w:numId w:val="1"/>
+        </w:numPr>
+        <w:jc w:val="both"/>
+      </w:pPr>
+      <w:r>
+        <w:t>Each Survey is identified by a name and an internal identifier to track the survey on the blockchain</w:t>
+      </w:r>
+    </w:p>
+    <w:p>
+      <w:pPr>
+        <w:pStyle w:val="ListParagraph"/>
+        <w:numPr>
+          <w:ilvl w:val="0"/>
+          <w:numId w:val="1"/>
+        </w:numPr>
+        <w:jc w:val="both"/>
+      </w:pPr>
+      <w:r>
+        <w:t xml:space="preserve">Survey Responses: </w:t>
+      </w:r>
+      <w:r>
+        <w:t>Streamlit to record survey responses to the blockchain</w:t>
+      </w:r>
+    </w:p>
+    <w:p>
+      <w:pPr>
+        <w:pStyle w:val="ListParagraph"/>
+        <w:numPr>
+          <w:ilvl w:val="1"/>
+          <w:numId w:val="1"/>
+        </w:numPr>
+        <w:jc w:val="both"/>
+      </w:pPr>
+      <w:r>
+        <w:t>Ensure participants’ responses are recorded exactly once per survey</w:t>
+      </w:r>
+    </w:p>
+    <w:p>
+      <w:pPr>
+        <w:pStyle w:val="ListParagraph"/>
+        <w:numPr>
+          <w:ilvl w:val="1"/>
+          <w:numId w:val="1"/>
+        </w:numPr>
+        <w:jc w:val="both"/>
+      </w:pPr>
+      <w:r>
+        <w:t>Ensure that participant cannot submit the survey after the survey period has ended</w:t>
+      </w:r>
+    </w:p>
+    <w:p>
+      <w:pPr>
+        <w:pStyle w:val="ListParagraph"/>
+        <w:numPr>
+          <w:ilvl w:val="0"/>
+          <w:numId w:val="1"/>
+        </w:numPr>
+        <w:jc w:val="both"/>
+      </w:pPr>
+      <w:r>
+        <w:t xml:space="preserve">Listing of Survey results: </w:t>
+      </w:r>
+      <w:r>
+        <w:t>Streamlit to view all responses for a survey, given</w:t>
+      </w:r>
+      <w:r>
+        <w:t xml:space="preserve"> a survey address</w:t>
+      </w:r>
+    </w:p>
+    <w:p>
+      <w:pPr>
+        <w:pStyle w:val="ListParagraph"/>
+        <w:numPr>
+          <w:ilvl w:val="1"/>
+          <w:numId w:val="1"/>
+        </w:numPr>
+        <w:jc w:val="both"/>
+      </w:pPr>
+      <w:r>
+        <w:t>Only the survey administrator can view the responses for all the surveys</w:t>
+      </w:r>
+    </w:p>
+    <w:p>
+      <w:pPr>
+        <w:pStyle w:val="ListParagraph"/>
+        <w:numPr>
+          <w:ilvl w:val="1"/>
+          <w:numId w:val="1"/>
+        </w:numPr>
+        <w:jc w:val="both"/>
+      </w:pPr>
+      <w:r>
+        <w:t>Participants cannot view all survey responses (creates a bias)</w:t>
+      </w:r>
+    </w:p>
+    <w:p>
+      <w:pPr>
+        <w:pStyle w:val="ListParagraph"/>
+        <w:jc w:val="both"/>
+      </w:pPr>
+    </w:p>
+    <w:p>
+      <w:r>
+        <w:t>Project Team: Alice Abillu, Sreedhar Jalasutram, Jacob Shields</w:t>
+      </w:r>
+    </w:p>
+    <w:p>
+      <w:r>
+        <w:t>Feature Assignments:</w:t>
+      </w:r>
+    </w:p>
+    <w:p>
+      <w:pPr>
+        <w:pStyle w:val="ListParagraph"/>
+        <w:numPr>
+          <w:ilvl w:val="0"/>
+          <w:numId w:val="2"/>
+        </w:numPr>
+      </w:pPr>
+      <w:r>
+        <w:t>Survey Administration: Sreedhar Jalasutram</w:t>
+      </w:r>
+    </w:p>
+    <w:p>
+      <w:pPr>
+        <w:pStyle w:val="ListParagraph"/>
+        <w:numPr>
+          <w:ilvl w:val="0"/>
+          <w:numId w:val="2"/>
+        </w:numPr>
+      </w:pPr>
+      <w:r>
+        <w:t>Survey Responses: Alice Abillu</w:t>
+      </w:r>
+    </w:p>
+    <w:p>
+      <w:pPr>
+        <w:pStyle w:val="ListParagraph"/>
+        <w:numPr>
+          <w:ilvl w:val="0"/>
+          <w:numId w:val="2"/>
+        </w:numPr>
+      </w:pPr>
+      <w:r>
+        <w:t>Listing Survey Results from the blockchain: Jacob Shields</w:t>
+      </w:r>
+    </w:p>
+    <w:p>
+      <w:pPr>
+        <w:pStyle w:val="ListParagraph"/>
+      </w:pPr>
+    </w:p>
+    <w:p>
+      <w:pPr>
+        <w:pStyle w:val="ListParagraph"/>
+        <w:numPr>
+          <w:ilvl w:val="0"/>
+          <w:numId w:val="2"/>
+        </w:numPr>
+      </w:pPr>
+      <w:r>
+        <w:t xml:space="preserve">README.md - </w:t>
+      </w:r>
+      <w:r>
+        <w:t>Alice Abillu, Sreedhar Jalasutram, Jacob Shields</w:t>
+      </w:r>
+    </w:p>
+    <w:p>
+      <w:pPr>
+        <w:pStyle w:val="ListParagraph"/>
+        <w:numPr>
+          <w:ilvl w:val="0"/>
+          <w:numId w:val="2"/>
+        </w:numPr>
+      </w:pPr>
+      <w:r>
+        <w:t xml:space="preserve">Presentation </w:t>
+      </w:r>
+      <w:r>
+        <w:t>–</w:t>
+      </w:r>
+      <w:r>
+        <w:t xml:space="preserve"> </w:t>
+      </w:r>
+      <w:r>
+        <w:t>Target to be worked on after 08/06</w:t>
+      </w:r>
     </w:p>
     <w:sectPr>
       <w:pgSz w:w="12240" w:h="15840"/>
@@ -214,8 +418,100 @@
       </w:pPr>
     </w:lvl>
   </w:abstractNum>
+  <w:abstractNum w:abstractNumId="1" w15:restartNumberingAfterBreak="0">
+    <w:nsid w:val="6E8943EA"/>
+    <w:multiLevelType w:val="hybridMultilevel"/>
+    <w:tmpl w:val="D23827C8"/>
+    <w:lvl w:ilvl="0" w:tplc="0409000F">
+      <w:start w:val="1"/>
+      <w:numFmt w:val="decimal"/>
+      <w:lvlText w:val="%1."/>
+      <w:lvlJc w:val="left"/>
+      <w:pPr>
+        <w:ind w:left="720" w:hanging="360"/>
+      </w:pPr>
+      <w:rPr>
+        <w:rFonts w:hint="default"/>
+      </w:rPr>
+    </w:lvl>
+    <w:lvl w:ilvl="1" w:tplc="04090019" w:tentative="1">
+      <w:start w:val="1"/>
+      <w:numFmt w:val="lowerLetter"/>
+      <w:lvlText w:val="%2."/>
+      <w:lvlJc w:val="left"/>
+      <w:pPr>
+        <w:ind w:left="1440" w:hanging="360"/>
+      </w:pPr>
+    </w:lvl>
+    <w:lvl w:ilvl="2" w:tplc="0409001B" w:tentative="1">
+      <w:start w:val="1"/>
+      <w:numFmt w:val="lowerRoman"/>
+      <w:lvlText w:val="%3."/>
+      <w:lvlJc w:val="right"/>
+      <w:pPr>
+        <w:ind w:left="2160" w:hanging="180"/>
+      </w:pPr>
+    </w:lvl>
+    <w:lvl w:ilvl="3" w:tplc="0409000F" w:tentative="1">
+      <w:start w:val="1"/>
+      <w:numFmt w:val="decimal"/>
+      <w:lvlText w:val="%4."/>
+      <w:lvlJc w:val="left"/>
+      <w:pPr>
+        <w:ind w:left="2880" w:hanging="360"/>
+      </w:pPr>
+    </w:lvl>
+    <w:lvl w:ilvl="4" w:tplc="04090019" w:tentative="1">
+      <w:start w:val="1"/>
+      <w:numFmt w:val="lowerLetter"/>
+      <w:lvlText w:val="%5."/>
+      <w:lvlJc w:val="left"/>
+      <w:pPr>
+        <w:ind w:left="3600" w:hanging="360"/>
+      </w:pPr>
+    </w:lvl>
+    <w:lvl w:ilvl="5" w:tplc="0409001B" w:tentative="1">
+      <w:start w:val="1"/>
+      <w:numFmt w:val="lowerRoman"/>
+      <w:lvlText w:val="%6."/>
+      <w:lvlJc w:val="right"/>
+      <w:pPr>
+        <w:ind w:left="4320" w:hanging="180"/>
+      </w:pPr>
+    </w:lvl>
+    <w:lvl w:ilvl="6" w:tplc="0409000F" w:tentative="1">
+      <w:start w:val="1"/>
+      <w:numFmt w:val="decimal"/>
+      <w:lvlText w:val="%7."/>
+      <w:lvlJc w:val="left"/>
+      <w:pPr>
+        <w:ind w:left="5040" w:hanging="360"/>
+      </w:pPr>
+    </w:lvl>
+    <w:lvl w:ilvl="7" w:tplc="04090019" w:tentative="1">
+      <w:start w:val="1"/>
+      <w:numFmt w:val="lowerLetter"/>
+      <w:lvlText w:val="%8."/>
+      <w:lvlJc w:val="left"/>
+      <w:pPr>
+        <w:ind w:left="5760" w:hanging="360"/>
+      </w:pPr>
+    </w:lvl>
+    <w:lvl w:ilvl="8" w:tplc="0409001B" w:tentative="1">
+      <w:start w:val="1"/>
+      <w:numFmt w:val="lowerRoman"/>
+      <w:lvlText w:val="%9."/>
+      <w:lvlJc w:val="right"/>
+      <w:pPr>
+        <w:ind w:left="6480" w:hanging="180"/>
+      </w:pPr>
+    </w:lvl>
+  </w:abstractNum>
   <w:num w:numId="1" w16cid:durableId="1101951000">
     <w:abstractNumId w:val="0"/>
+  </w:num>
+  <w:num w:numId="2" w16cid:durableId="1478261006">
+    <w:abstractNumId w:val="1"/>
   </w:num>
 </w:numbering>
 </file>

</xml_diff>